<commit_message>
respond to reviews, start on discussion
</commit_message>
<xml_diff>
--- a/drafts/fishres_submission/hulson_williams_ageerror_responses.docx
+++ b/drafts/fishres_submission/hulson_williams_ageerror_responses.docx
@@ -2,6 +2,18 @@
 <file path=word/document.xml><?xml version="1.0" encoding="utf-8"?>
 <w:document xmlns:w="http://schemas.openxmlformats.org/wordprocessingml/2006/main" xmlns:m="http://schemas.openxmlformats.org/officeDocument/2006/math" xmlns:r="http://schemas.openxmlformats.org/officeDocument/2006/relationships" xmlns:o="urn:schemas-microsoft-com:office:office" xmlns:v="urn:schemas-microsoft-com:vml" xmlns:w10="urn:schemas-microsoft-com:office:word" xmlns:a="http://schemas.openxmlformats.org/drawingml/2006/main" xmlns:pic="http://schemas.openxmlformats.org/drawingml/2006/picture" xmlns:wp="http://schemas.openxmlformats.org/drawingml/2006/wordprocessingDrawing">
   <w:body>
+    <w:p>
+      <w:pPr>
+        <w:pStyle w:val="FirstParagraph"/>
+      </w:pPr>
+      <w:r>
+        <w:rPr>
+          <w:bCs/>
+          <w:b/>
+        </w:rPr>
+        <w:t xml:space="preserve">General response: We feel that the following reviews and suggestions have helped to strengthen this manuscript, particularly through the additional analyses we performed to generalize our results and conclusions. In terms of text revisions, we have largely rewritten the methods section in order to provide more detail on the expansion methods used, specifically the section in which we introduce the Age-Length Key. We have also restructured the discussion section in order to provide conclusions and recommendations based on many of the suggestions by the reviewers. In terms of analysis revisions, we have included several additional analyses in the revised version of this manuscript. These include added treatments that investigate pooling of growth data when implementing growth variability, length bin structure, and aggregation of length and age data for total age composition either before or after length and age expansion. We also developed functions in the R package that provide bootstrap ISS values for conditional age-at-length data and present these results for several selected stocks. Below are our responses to the specific reviews provided.</w:t>
+      </w:r>
+    </w:p>
     <w:p>
       <w:pPr>
         <w:numPr>
@@ -88,7 +100,42 @@
           <w:bCs/>
           <w:b/>
         </w:rPr>
-        <w:t xml:space="preserve">Response: In the revision we have indicated in the methods section that we are binning the length frequency (and subsequent age-length key) to 1 cm bins, that was across the range of lengths for each species and followed the bin structure used in the assessments. We also note that the framework we have constructed allows for any bin structure. In a related paper we use a similar framework (without the ageing error and growth variablity features presented in this work) to evaluate the effects of different bin structures (1 cm, 2 cm, and 5 cm). From those results we note that the bin structure did have an effect on the length composition ISS, but this was not translated to the age composition ISS, which was unaffected by the choice of bin size. We would suggest that those same results would be replicated here, where the magnitude of added uncertainty due to ageing error and growth variability would be of similar magnitudes regardless of bin structure.</w:t>
+        <w:t xml:space="preserve">Response: In the revision we have included additional text in an effort to clarify our expansion methods and to provide additional detail on how the ALKs were constructed. Specifically, we have indicated in the methods section that we are binning the length frequency (and subsequent age-length key) to 1 cm bins, that the bins were across the range of lengths for each species, and followed the bin structure used in the assessments. We also note in the methods that the framework we have constructed allows for any bin structure. To further explore the potential effect of bin structure on our results we have included alternative length bins in the analysis in what we term the</w:t>
+      </w:r>
+      <w:r>
+        <w:rPr>
+          <w:bCs/>
+          <w:b/>
+        </w:rPr>
+        <w:t xml:space="preserve"> </w:t>
+      </w:r>
+      <w:r>
+        <w:rPr>
+          <w:bCs/>
+          <w:b/>
+        </w:rPr>
+        <w:t xml:space="preserve">‘</w:t>
+      </w:r>
+      <w:r>
+        <w:rPr>
+          <w:bCs/>
+          <w:b/>
+        </w:rPr>
+        <w:t xml:space="preserve">Length bin treatment</w:t>
+      </w:r>
+      <w:r>
+        <w:rPr>
+          <w:bCs/>
+          <w:b/>
+        </w:rPr>
+        <w:t xml:space="preserve">’</w:t>
+      </w:r>
+      <w:r>
+        <w:rPr>
+          <w:bCs/>
+          <w:b/>
+        </w:rPr>
+        <w:t xml:space="preserve">. In this treatment we also include 2 cm and 5 cm length bins in addition to the 1 cm length bin base case. We show, that while the magnitude of age composition ISS does increase slightly as the bin size is increased, the general results of decreasing age composition ISS as ageing error and growth variability were consistent across all the bin sizes.</w:t>
       </w:r>
     </w:p>
     <w:p>
@@ -144,7 +191,49 @@
           <w:bCs/>
           <w:b/>
         </w:rPr>
-        <w:t xml:space="preserve">Response: We recognize that the reviewer is correct that we left it unclear as to how the combined-sex results were created and have added text to the revised methods section that describe that the combined-sex results were created by summing the male, female, and unsexed expanded population numbers at age to then compute the age composition, as the reviewer noted. The primary reason this is done is to account for the potential differences in growth between sexes (for example, for flatfish species), albeit, the reviewer makes an interesting point that the increased sample size could translate to an increased ISS. We were curious about this and ran an example for a species that doesn’t exhibit difference in growth between sexes (Gulf of Alaska Pacific Ocean perch). The following figuyre shows…</w:t>
+        <w:t xml:space="preserve">Response: We agree with the reviewer that we left it unclear as to how the combined-sex results were created and have added text to the revised methods section that describe that the combined-sex results were created by summing the male, female, and unsexed expanded population numbers-at-length and -age to then compute the total length and age compositions, as the reviewer noted. The primary reason this is done is to account for the potential differences in growth between sexes (for example, for flatfish species). Albeit, the reviewer makes an interesting point that the increased sample size could translate to an increased ISS if the data were combined prior to expansion. We were curious about this and ran an example for a two species that don’t exhibit difference in growth between sexes (Gulf of Alaska Pacific ocean perch and walleye pollock). We found that the age composition ISS did indeed increase slightly with data that is combined across sexes prior to length and age expansion, however, the main results of age composition ISS decreasing as additional sources of uncertainty are included was consistent whether creating the total composition before or after length and age expansion. This was an interesting enough result that we have included this as additional analysis in what we term the</w:t>
+      </w:r>
+      <w:r>
+        <w:rPr>
+          <w:bCs/>
+          <w:b/>
+        </w:rPr>
+        <w:t xml:space="preserve"> </w:t>
+      </w:r>
+      <w:r>
+        <w:rPr>
+          <w:bCs/>
+          <w:b/>
+        </w:rPr>
+        <w:t xml:space="preserve">‘</w:t>
+      </w:r>
+      <w:r>
+        <w:rPr>
+          <w:bCs/>
+          <w:b/>
+        </w:rPr>
+        <w:t xml:space="preserve">Aggregration treatment</w:t>
+      </w:r>
+      <w:r>
+        <w:rPr>
+          <w:bCs/>
+          <w:b/>
+        </w:rPr>
+        <w:t xml:space="preserve">’</w:t>
+      </w:r>
+      <w:r>
+        <w:rPr>
+          <w:bCs/>
+          <w:b/>
+        </w:rPr>
+        <w:t xml:space="preserve"> </w:t>
+      </w:r>
+      <w:r>
+        <w:rPr>
+          <w:bCs/>
+          <w:b/>
+        </w:rPr>
+        <w:t xml:space="preserve">in the revised manuscript.</w:t>
       </w:r>
     </w:p>
     <w:p>
@@ -164,7 +253,49 @@
           <w:bCs/>
           <w:b/>
         </w:rPr>
-        <w:t xml:space="preserve">Response: Reviewer is correct that… Run example with length-stratified vs random. indicate that preferred option would be to use the ALK, regardless of sampling methodology, so that info from length frequency, which is sampled at a much higher magnitude, is leveraged into age composition, for which ages are sampled at a much lower rate.</w:t>
+        <w:t xml:space="preserve">Response: The reviewer is correct that sampling methodology has changed across time as it pertains to age collections on AFSC bottom trawl surveys. It has been the case that for species assessed with SCAA models at AFSC the transition has been from length-stratified to random sampling, where currently all species assessed with SCAA models at AFSC are collected randomly. However, we note that the collection of otoliths isn’t completely random, at least in the</w:t>
+      </w:r>
+      <w:r>
+        <w:rPr>
+          <w:bCs/>
+          <w:b/>
+        </w:rPr>
+        <w:t xml:space="preserve"> </w:t>
+      </w:r>
+      <w:r>
+        <w:rPr>
+          <w:bCs/>
+          <w:b/>
+        </w:rPr>
+        <w:t xml:space="preserve">‘</w:t>
+      </w:r>
+      <w:r>
+        <w:rPr>
+          <w:bCs/>
+          <w:b/>
+        </w:rPr>
+        <w:t xml:space="preserve">simple random sampling</w:t>
+      </w:r>
+      <w:r>
+        <w:rPr>
+          <w:bCs/>
+          <w:b/>
+        </w:rPr>
+        <w:t xml:space="preserve">’</w:t>
+      </w:r>
+      <w:r>
+        <w:rPr>
+          <w:bCs/>
+          <w:b/>
+        </w:rPr>
+        <w:t xml:space="preserve"> </w:t>
+      </w:r>
+      <w:r>
+        <w:rPr>
+          <w:bCs/>
+          <w:b/>
+        </w:rPr>
+        <w:t xml:space="preserve">sense. This is because the number of otoliths within any given haul are capped at some level for all these species (for example, 2 fish per haul for arrowtooth founder, as compared to 5 fish per haul for Pacific ocean perch) and not collected proportionally to catch. There are two primary complications that this creates when considering building an age composition without an ALK. First, these haul level samples would need to be weighted in some form, whether by catch or cpue of the haul. Second, at the strata level the number of otoliths collected is much smaller than the length frequency collections, so expansion by some sort of catch weighting at the strata scale would be problematic when only using age data. This remains true at any spatial scale of age versus length frequency sampling. To overcome these complications would involve developing new expansion methods, which we have not done in the revision as we feel whatever expansion methods we would develop would not mimic what is done at AFSC, and may not mimic any methods employed anywhere else. We would also suggest, that regardless of the age sampling methodology employed (length-stratified or random) that one would consider using an ALK expansion approach. Given the large difference in the magnitude of sampling between length frequency and age on most surveys one should consider leveraging the information contained in the length frequency when developing age composition through the ALK approach. To the reviewers main point, of whether ageing imprecision would have a different impact on ISS if age composition were computed through an ALK or not, we hypothesize that the impact would be similar, at least in the sense that the ISS would decrease with the added variability that ageing imprecision adds. However, we have not tested that here and we have noted this in the caveats paragraph of the discussion.</w:t>
       </w:r>
     </w:p>
     <w:p>
@@ -231,7 +362,49 @@
           <w:bCs/>
           <w:b/>
         </w:rPr>
-        <w:t xml:space="preserve">Response: A global ALK was not used, but the age-length pairs for estimating growth variablity was. we ran an example for PCod to show the differences between pooled and annual growth data… many assessments pool age-length data to estimate growth</w:t>
+        <w:t xml:space="preserve">Response: The reviewer makes a very important point here, that the impact of growth variability could be over-estimated when using pooled growth data. To investigate this we included an additional analysis in the revision that we term the</w:t>
+      </w:r>
+      <w:r>
+        <w:rPr>
+          <w:bCs/>
+          <w:b/>
+        </w:rPr>
+        <w:t xml:space="preserve"> </w:t>
+      </w:r>
+      <w:r>
+        <w:rPr>
+          <w:bCs/>
+          <w:b/>
+        </w:rPr>
+        <w:t xml:space="preserve">‘</w:t>
+      </w:r>
+      <w:r>
+        <w:rPr>
+          <w:bCs/>
+          <w:b/>
+        </w:rPr>
+        <w:t xml:space="preserve">Growth data treatment</w:t>
+      </w:r>
+      <w:r>
+        <w:rPr>
+          <w:bCs/>
+          <w:b/>
+        </w:rPr>
+        <w:t xml:space="preserve">’</w:t>
+      </w:r>
+      <w:r>
+        <w:rPr>
+          <w:bCs/>
+          <w:b/>
+        </w:rPr>
+        <w:t xml:space="preserve"> </w:t>
+      </w:r>
+      <w:r>
+        <w:rPr>
+          <w:bCs/>
+          <w:b/>
+        </w:rPr>
+        <w:t xml:space="preserve">that evaluates pooling growth data across time or using annual data when implementing growth variability. While the review suggested to do this analysis for an example gadid species, we went ahead and ran the analysis on all the stocks considered so that comparison would be made across species types. We show (as the review hypothesized) that the impact of growth variability was sensitive to how the growth data was pooled (whether using annual data or pooling the data across survey years), particularly for gadids.</w:t>
       </w:r>
     </w:p>
     <w:p>
@@ -262,7 +435,7 @@
           <w:bCs/>
           <w:b/>
         </w:rPr>
-        <w:t xml:space="preserve">Response: we added a table…</w:t>
+        <w:t xml:space="preserve">Response: As further discussed below, in the revision we have presented the relationship between age composition ISS per age sample with nominal sample size in addition to the relationship with the number of sampled hauls, including the statistics for linear fits and note that we have not included a table of average ISS per age sample or sampled haul due to the poor relationship between the two quantities.</w:t>
       </w:r>
     </w:p>
     <w:p>
@@ -305,7 +478,7 @@
           <w:bCs/>
           <w:b/>
         </w:rPr>
-        <w:t xml:space="preserve">Response: Hmm, these might be interesting</w:t>
+        <w:t xml:space="preserve">Response: In the revision we have changed this figure (now Figure 9) following the reviewers suggestion. We now show the relationship between relative ISS and the age range (as an indication of longevity) and length range (as an indication of growth). We appreciate the reviewers suggestion, because these results do show a consistent relationship across the species types where the CVs really didn’t help explain any of the results we found.</w:t>
       </w:r>
     </w:p>
     <w:p>
@@ -325,7 +498,7 @@
           <w:bCs/>
           <w:b/>
         </w:rPr>
-        <w:t xml:space="preserve">Response: add to caption</w:t>
+        <w:t xml:space="preserve">Response: Yes, these boxplots show the median, 25th and 75th percentiles, and the whiskers shown 1.5 x the inter-quartile range. In the revision we have included description of what is shown in the boxplots to the figure captions.</w:t>
       </w:r>
     </w:p>
     <w:p>
@@ -345,17 +518,7 @@
           <w:bCs/>
           <w:b/>
         </w:rPr>
-        <w:t xml:space="preserve">Response:</w:t>
-      </w:r>
-      <w:r>
-        <w:t xml:space="preserve"> </w:t>
-      </w:r>
-      <w:r>
-        <w:rPr>
-          <w:bCs/>
-          <w:b/>
-        </w:rPr>
-        <w:t xml:space="preserve">easy fix using coord_cartesian(xlim = c(0, Inf), ylim = c(0, Inf)), I suppose the reason for the below 0,0 is that they are not computed on a log scale?</w:t>
+        <w:t xml:space="preserve">Response: In the revision, rather than use ellipses (which we used in the original version to illustrate trends and overlap among the species types) we present linear models fit to these data. This avoids the issue of the ellipse extended into negative numbers and interpretation difficulties of what they are showing while still illustrating the trends we discuss.</w:t>
       </w:r>
     </w:p>
     <w:p>
@@ -375,7 +538,7 @@
           <w:bCs/>
           <w:b/>
         </w:rPr>
-        <w:t xml:space="preserve">Response: Need to think on this one a bit - certainly showing different things (lumped vs split) - also might want to explain what the error bar is in Fig 5.</w:t>
+        <w:t xml:space="preserve">Response: In the original version of these figures we presented the ISS after it was averaged across survey years for each stock in Figure 3 while showing the annual ISS values in Figure 5 (and we failed to highlight this difference in the original figure captions). In the revised version we have decided to present the annual ISS values in all the figures, and we note that in some instances the inclusion of ageing error and growth variability can result in a larger value of ISS, although this happens in a small number of cases and the general result is a decrease in ISS as these sources of uncertainty are included..</w:t>
       </w:r>
     </w:p>
     <w:p>
@@ -406,7 +569,7 @@
           <w:bCs/>
           <w:b/>
         </w:rPr>
-        <w:t xml:space="preserve">Response:</w:t>
+        <w:t xml:space="preserve">Response: In the revision we have included (1) linear relationships with R^2 values that indicate the strength of relationships, (2) a figure that compares the age composition ISS with nominal sample size, and (3) statistics in text that report the range and variability in the mean age composition ISS per haul or age sample. We discuss below (and in the revision) that these relationships are weak and variable and we recommend that assessment scientists perform the bootstrap procedure rather than scale the number of hauls sampled or the nominal sample size to set ISS in their SCAA models. To that end, we have not included a table like this in the revision as we feel it could be misused to set ISS.</w:t>
       </w:r>
     </w:p>
     <w:p>
@@ -452,6 +615,18 @@
       </w:pPr>
       <w:r>
         <w:rPr>
+          <w:bCs/>
+          <w:b/>
+        </w:rPr>
+        <w:t xml:space="preserve">Response: As described above, we have included additional analysis in the revision that investigates the pooling of growth data when growth variability in included.</w:t>
+      </w:r>
+    </w:p>
+    <w:p>
+      <w:pPr>
+        <w:pStyle w:val="BodyText"/>
+      </w:pPr>
+      <w:r>
+        <w:rPr>
           <w:u w:val="single"/>
         </w:rPr>
         <w:t xml:space="preserve">Reviewer #2:</w:t>
@@ -549,7 +724,7 @@
           <w:bCs/>
           <w:b/>
         </w:rPr>
-        <w:t xml:space="preserve">Response:</w:t>
+        <w:t xml:space="preserve">Response: As described above, we have included additional analysis in the revision that investigates the pooling of growth data when growth variability in included. We thank the review for this suggestion, as we feel it has helped to make this manuscript stronger.</w:t>
       </w:r>
     </w:p>
     <w:p>
@@ -580,7 +755,7 @@
           <w:bCs/>
           <w:b/>
         </w:rPr>
-        <w:t xml:space="preserve">Response:</w:t>
+        <w:t xml:space="preserve">Response: In a response below we address how we incorporated additional analysis to present the results as they pertain to conditional age-at-length data. We also provide discussion below and in the revision to support our recommendation that ageing error and growth variability be taken into account when using ISS to weight either age composition or conditional age-at-length in SCAA models. We appreciate the reviewers suggestion on this particular topic, as we feel that including conditional age-at-length results help to generalize our methods and results presented in this study.</w:t>
       </w:r>
     </w:p>
     <w:p>
@@ -709,7 +884,7 @@
           <w:bCs/>
           <w:b/>
         </w:rPr>
-        <w:t xml:space="preserve">Response: corrected</w:t>
+        <w:t xml:space="preserve">Response: in the revised Data section we have included the years for each survey that were included in the analysis.</w:t>
       </w:r>
     </w:p>
     <w:p>
@@ -741,7 +916,84 @@
           <w:bCs/>
           <w:b/>
         </w:rPr>
-        <w:t xml:space="preserve">Response: corrected</w:t>
+        <w:t xml:space="preserve">Response: in the revision</w:t>
+      </w:r>
+      <w:r>
+        <w:rPr>
+          <w:bCs/>
+          <w:b/>
+        </w:rPr>
+        <w:t xml:space="preserve"> </w:t>
+      </w:r>
+      <w:r>
+        <w:rPr>
+          <w:bCs/>
+          <w:b/>
+        </w:rPr>
+        <w:t xml:space="preserve">‘</w:t>
+      </w:r>
+      <w:r>
+        <w:rPr>
+          <w:bCs/>
+          <w:b/>
+        </w:rPr>
+        <w:t xml:space="preserve">bias</w:t>
+      </w:r>
+      <w:r>
+        <w:rPr>
+          <w:bCs/>
+          <w:b/>
+        </w:rPr>
+        <w:t xml:space="preserve">’</w:t>
+      </w:r>
+      <w:r>
+        <w:rPr>
+          <w:bCs/>
+          <w:b/>
+        </w:rPr>
+        <w:t xml:space="preserve"> </w:t>
+      </w:r>
+      <w:r>
+        <w:rPr>
+          <w:bCs/>
+          <w:b/>
+        </w:rPr>
+        <w:t xml:space="preserve">has been replaced with</w:t>
+      </w:r>
+      <w:r>
+        <w:rPr>
+          <w:bCs/>
+          <w:b/>
+        </w:rPr>
+        <w:t xml:space="preserve"> </w:t>
+      </w:r>
+      <w:r>
+        <w:rPr>
+          <w:bCs/>
+          <w:b/>
+        </w:rPr>
+        <w:t xml:space="preserve">‘</w:t>
+      </w:r>
+      <w:r>
+        <w:rPr>
+          <w:bCs/>
+          <w:b/>
+        </w:rPr>
+        <w:t xml:space="preserve">biased</w:t>
+      </w:r>
+      <w:r>
+        <w:rPr>
+          <w:bCs/>
+          <w:b/>
+        </w:rPr>
+        <w:t xml:space="preserve">’</w:t>
+      </w:r>
+      <w:r>
+        <w:rPr>
+          <w:bCs/>
+          <w:b/>
+        </w:rPr>
+        <w:t xml:space="preserve">.</w:t>
       </w:r>
     </w:p>
     <w:p>
@@ -794,7 +1046,91 @@
           <w:bCs/>
           <w:b/>
         </w:rPr>
-        <w:t xml:space="preserve">Response: corrected</w:t>
+        <w:t xml:space="preserve">Response: we have replaced</w:t>
+      </w:r>
+      <w:r>
+        <w:rPr>
+          <w:bCs/>
+          <w:b/>
+        </w:rPr>
+        <w:t xml:space="preserve"> </w:t>
+      </w:r>
+      <w:r>
+        <w:rPr>
+          <w:bCs/>
+          <w:b/>
+        </w:rPr>
+        <w:t xml:space="preserve">‘</w:t>
+      </w:r>
+      <w:r>
+        <w:rPr>
+          <w:bCs/>
+          <w:b/>
+        </w:rPr>
+        <w:t xml:space="preserve">half-way</w:t>
+      </w:r>
+      <w:r>
+        <w:rPr>
+          <w:bCs/>
+          <w:b/>
+        </w:rPr>
+        <w:t xml:space="preserve">’</w:t>
+      </w:r>
+      <w:r>
+        <w:rPr>
+          <w:bCs/>
+          <w:b/>
+        </w:rPr>
+        <w:t xml:space="preserve"> </w:t>
+      </w:r>
+      <w:r>
+        <w:rPr>
+          <w:bCs/>
+          <w:b/>
+        </w:rPr>
+        <w:t xml:space="preserve">with</w:t>
+      </w:r>
+      <w:r>
+        <w:rPr>
+          <w:bCs/>
+          <w:b/>
+        </w:rPr>
+        <w:t xml:space="preserve"> </w:t>
+      </w:r>
+      <w:r>
+        <w:rPr>
+          <w:bCs/>
+          <w:b/>
+        </w:rPr>
+        <w:t xml:space="preserve">‘</w:t>
+      </w:r>
+      <w:r>
+        <w:rPr>
+          <w:bCs/>
+          <w:b/>
+        </w:rPr>
+        <w:t xml:space="preserve">partially</w:t>
+      </w:r>
+      <w:r>
+        <w:rPr>
+          <w:bCs/>
+          <w:b/>
+        </w:rPr>
+        <w:t xml:space="preserve">’</w:t>
+      </w:r>
+      <w:r>
+        <w:rPr>
+          <w:bCs/>
+          <w:b/>
+        </w:rPr>
+        <w:t xml:space="preserve"> </w:t>
+      </w:r>
+      <w:r>
+        <w:rPr>
+          <w:bCs/>
+          <w:b/>
+        </w:rPr>
+        <w:t xml:space="preserve">in the revised manuscript.</w:t>
       </w:r>
     </w:p>
     <w:p>
@@ -826,7 +1162,49 @@
           <w:bCs/>
           <w:b/>
         </w:rPr>
-        <w:t xml:space="preserve">Response: corrected</w:t>
+        <w:t xml:space="preserve">Response: we have removed</w:t>
+      </w:r>
+      <w:r>
+        <w:rPr>
+          <w:bCs/>
+          <w:b/>
+        </w:rPr>
+        <w:t xml:space="preserve"> </w:t>
+      </w:r>
+      <w:r>
+        <w:rPr>
+          <w:bCs/>
+          <w:b/>
+        </w:rPr>
+        <w:t xml:space="preserve">‘</w:t>
+      </w:r>
+      <w:r>
+        <w:rPr>
+          <w:bCs/>
+          <w:b/>
+        </w:rPr>
+        <w:t xml:space="preserve">as example</w:t>
+      </w:r>
+      <w:r>
+        <w:rPr>
+          <w:bCs/>
+          <w:b/>
+        </w:rPr>
+        <w:t xml:space="preserve">’</w:t>
+      </w:r>
+      <w:r>
+        <w:rPr>
+          <w:bCs/>
+          <w:b/>
+        </w:rPr>
+        <w:t xml:space="preserve"> </w:t>
+      </w:r>
+      <w:r>
+        <w:rPr>
+          <w:bCs/>
+          <w:b/>
+        </w:rPr>
+        <w:t xml:space="preserve">from the revision.</w:t>
       </w:r>
     </w:p>
     <w:p>
@@ -870,7 +1248,168 @@
           <w:bCs/>
           <w:b/>
         </w:rPr>
-        <w:t xml:space="preserve">Response: corrected</w:t>
+        <w:t xml:space="preserve">Response: in the revision we have replaced</w:t>
+      </w:r>
+      <w:r>
+        <w:rPr>
+          <w:bCs/>
+          <w:b/>
+        </w:rPr>
+        <w:t xml:space="preserve"> </w:t>
+      </w:r>
+      <w:r>
+        <w:rPr>
+          <w:bCs/>
+          <w:b/>
+        </w:rPr>
+        <w:t xml:space="preserve">‘</w:t>
+      </w:r>
+      <w:r>
+        <w:rPr>
+          <w:bCs/>
+          <w:b/>
+        </w:rPr>
+        <w:t xml:space="preserve">largest</w:t>
+      </w:r>
+      <w:r>
+        <w:rPr>
+          <w:bCs/>
+          <w:b/>
+        </w:rPr>
+        <w:t xml:space="preserve">’</w:t>
+      </w:r>
+      <w:r>
+        <w:rPr>
+          <w:bCs/>
+          <w:b/>
+        </w:rPr>
+        <w:t xml:space="preserve"> </w:t>
+      </w:r>
+      <w:r>
+        <w:rPr>
+          <w:bCs/>
+          <w:b/>
+        </w:rPr>
+        <w:t xml:space="preserve">with</w:t>
+      </w:r>
+      <w:r>
+        <w:rPr>
+          <w:bCs/>
+          <w:b/>
+        </w:rPr>
+        <w:t xml:space="preserve"> </w:t>
+      </w:r>
+      <w:r>
+        <w:rPr>
+          <w:bCs/>
+          <w:b/>
+        </w:rPr>
+        <w:t xml:space="preserve">‘</w:t>
+      </w:r>
+      <w:r>
+        <w:rPr>
+          <w:bCs/>
+          <w:b/>
+        </w:rPr>
+        <w:t xml:space="preserve">a greater</w:t>
+      </w:r>
+      <w:r>
+        <w:rPr>
+          <w:bCs/>
+          <w:b/>
+        </w:rPr>
+        <w:t xml:space="preserve">’</w:t>
+      </w:r>
+      <w:r>
+        <w:rPr>
+          <w:bCs/>
+          <w:b/>
+        </w:rPr>
+        <w:t xml:space="preserve"> </w:t>
+      </w:r>
+      <w:r>
+        <w:rPr>
+          <w:bCs/>
+          <w:b/>
+        </w:rPr>
+        <w:t xml:space="preserve">and</w:t>
+      </w:r>
+      <w:r>
+        <w:rPr>
+          <w:bCs/>
+          <w:b/>
+        </w:rPr>
+        <w:t xml:space="preserve"> </w:t>
+      </w:r>
+      <w:r>
+        <w:rPr>
+          <w:bCs/>
+          <w:b/>
+        </w:rPr>
+        <w:t xml:space="preserve">‘</w:t>
+      </w:r>
+      <w:r>
+        <w:rPr>
+          <w:bCs/>
+          <w:b/>
+        </w:rPr>
+        <w:t xml:space="preserve">smallest</w:t>
+      </w:r>
+      <w:r>
+        <w:rPr>
+          <w:bCs/>
+          <w:b/>
+        </w:rPr>
+        <w:t xml:space="preserve">’</w:t>
+      </w:r>
+      <w:r>
+        <w:rPr>
+          <w:bCs/>
+          <w:b/>
+        </w:rPr>
+        <w:t xml:space="preserve"> </w:t>
+      </w:r>
+      <w:r>
+        <w:rPr>
+          <w:bCs/>
+          <w:b/>
+        </w:rPr>
+        <w:t xml:space="preserve">with</w:t>
+      </w:r>
+      <w:r>
+        <w:rPr>
+          <w:bCs/>
+          <w:b/>
+        </w:rPr>
+        <w:t xml:space="preserve"> </w:t>
+      </w:r>
+      <w:r>
+        <w:rPr>
+          <w:bCs/>
+          <w:b/>
+        </w:rPr>
+        <w:t xml:space="preserve">‘</w:t>
+      </w:r>
+      <w:r>
+        <w:rPr>
+          <w:bCs/>
+          <w:b/>
+        </w:rPr>
+        <w:t xml:space="preserve">less impact</w:t>
+      </w:r>
+      <w:r>
+        <w:rPr>
+          <w:bCs/>
+          <w:b/>
+        </w:rPr>
+        <w:t xml:space="preserve">’</w:t>
+      </w:r>
+      <w:r>
+        <w:rPr>
+          <w:bCs/>
+          <w:b/>
+        </w:rPr>
+        <w:t xml:space="preserve">.</w:t>
       </w:r>
     </w:p>
     <w:p>
@@ -915,7 +1454,7 @@
           <w:bCs/>
           <w:b/>
         </w:rPr>
-        <w:t xml:space="preserve">Response: need to explain the difference between the modeled and observed quantities, that both contain these sources of error, and that the data weighting applied to the fit between the two should also include these sources of error. when fitting caal would still need an iss that has growth and ageing error accounted for. but, more work to be done on how to develop iss for caal data.</w:t>
+        <w:t xml:space="preserve">Response: The reviewer makes an important point here, that not all assessments use expanded age composition data in the assessment model, but may use the expanded length composition data in conjunction with condition age-at-length (CAAL) data so that the assessment can estimate growth and expand the age composition data internally. Based on this review, we developed functions in order to provide bootstrap estimates of ISS for CAAL data (and to our understanding, this is the first manuscript to present CAAL bootstrapped ISS in the literature). We show that the main results of decreasing ISS when ageing error and growth variability are included also holds for CAAL ISS. We will note that in the use of CAAL data in an assessment, an ISS is still required in order to fit this data, even though the age composition data has been internally expanded (where ageing error and growth can be taken into account). If CAAL data is being fit in a model we suggest that the same reasoning that we provide in this paragraph for externally expanded age composition data would also hold true when using CAAL data, that when fitting the estimated age composition proportions from a model (which would include ageing error and in some cases growth variability) to the observed age composition proportions (which include ageing error and growth variability based on the way they are collected and expanded) the uncertainty that is used to fit the model to the data should also take ageing error and growth variability into account. This would hold true when using CAAL data because this data also inherently includes ageing error and growth variability. However, if the model does not fit age composition or CAAL data but only fits length composition data in a model, then yes, the reviewer is correct that there is no need for age composition ISS, as age composition wouldn’t be a part of the overall model likelihood. We have included discussion in the revised manuscript that addresses use of CAAL data in a model based on this review.</w:t>
       </w:r>
     </w:p>
     <w:p>
@@ -935,7 +1474,91 @@
           <w:bCs/>
           <w:b/>
         </w:rPr>
-        <w:t xml:space="preserve">Response: beyond scope of current ms, but a study dealing with implcations of starting values for iss would be useful. hve shown that misspecifying these values can cause bias, with the implication that not accounting for these sources of error could cause bias. add para to discussion on this</w:t>
+        <w:t xml:space="preserve">Response: The reviewer is correct that we have not investigated the consequences of reductions in age composition ISS to SCAA model predictions, whether using a</w:t>
+      </w:r>
+      <w:r>
+        <w:rPr>
+          <w:bCs/>
+          <w:b/>
+        </w:rPr>
+        <w:t xml:space="preserve"> </w:t>
+      </w:r>
+      <w:r>
+        <w:rPr>
+          <w:bCs/>
+          <w:b/>
+        </w:rPr>
+        <w:t xml:space="preserve">‘</w:t>
+      </w:r>
+      <w:r>
+        <w:rPr>
+          <w:bCs/>
+          <w:b/>
+        </w:rPr>
+        <w:t xml:space="preserve">self-weighting</w:t>
+      </w:r>
+      <w:r>
+        <w:rPr>
+          <w:bCs/>
+          <w:b/>
+        </w:rPr>
+        <w:t xml:space="preserve">’</w:t>
+      </w:r>
+      <w:r>
+        <w:rPr>
+          <w:bCs/>
+          <w:b/>
+        </w:rPr>
+        <w:t xml:space="preserve"> </w:t>
+      </w:r>
+      <w:r>
+        <w:rPr>
+          <w:bCs/>
+          <w:b/>
+        </w:rPr>
+        <w:t xml:space="preserve">procedure or not. Our focus in this manuscript is to present the consequences of additional sources of error on ISS as an intermediate step to performing this exact investigation. In the original version of the discussion we included text that discussed the possible implications of mis-specifying ISS in SCAA models, in the revised version we also include text that discusses possible implications of the</w:t>
+      </w:r>
+      <w:r>
+        <w:rPr>
+          <w:bCs/>
+          <w:b/>
+        </w:rPr>
+        <w:t xml:space="preserve"> </w:t>
+      </w:r>
+      <w:r>
+        <w:rPr>
+          <w:bCs/>
+          <w:b/>
+        </w:rPr>
+        <w:t xml:space="preserve">‘</w:t>
+      </w:r>
+      <w:r>
+        <w:rPr>
+          <w:bCs/>
+          <w:b/>
+        </w:rPr>
+        <w:t xml:space="preserve">self-weighting</w:t>
+      </w:r>
+      <w:r>
+        <w:rPr>
+          <w:bCs/>
+          <w:b/>
+        </w:rPr>
+        <w:t xml:space="preserve">’</w:t>
+      </w:r>
+      <w:r>
+        <w:rPr>
+          <w:bCs/>
+          <w:b/>
+        </w:rPr>
+        <w:t xml:space="preserve"> </w:t>
+      </w:r>
+      <w:r>
+        <w:rPr>
+          <w:bCs/>
+          <w:b/>
+        </w:rPr>
+        <w:t xml:space="preserve">methods, specifically that the starting values for these weighting methods matters (that while in theory one would expect the self-weighting methods to correct for misspecification, but that in practical implementation of these methods the starting values for ISS can have consequences on the results). We appreciate this review, and note that we plan to continue with this line of investigation, specifically to study with simulation whether bootstrap ISS is a useful statistic to use for weighting of composition data as compared to ad-hoc methods as well as model-based methods.</w:t>
       </w:r>
     </w:p>
     <w:p>
@@ -981,7 +1604,7 @@
           <w:bCs/>
           <w:b/>
         </w:rPr>
-        <w:t xml:space="preserve">Response: corrected - adjusted text to reflect that either hauls or trips may be sampled and that multiple species may be targeted</w:t>
+        <w:t xml:space="preserve">Response: In the revision we have adjusted text to reflect that either hauls or trips may be sampled and that multiple species may be targeted.</w:t>
       </w:r>
     </w:p>
     <w:p>
@@ -1019,7 +1642,7 @@
           <w:bCs/>
           <w:b/>
         </w:rPr>
-        <w:t xml:space="preserve">Response: Guess we should clarify that it is the input weight? not all models run iterative reweighting.</w:t>
+        <w:t xml:space="preserve">Response: When considering data weighting of all the various sources of data integrated into an SCAA model the reviewer is correct, that some adjustments may be made within the model. However, in this particular section we are specifically referring to the input sample size used to weight the composition data.</w:t>
       </w:r>
     </w:p>
     <w:p>
@@ -1039,7 +1662,7 @@
           <w:bCs/>
           <w:b/>
         </w:rPr>
-        <w:t xml:space="preserve">Response: corrected</w:t>
+        <w:t xml:space="preserve">Response: We thank the reviewer and agree, in the literature we have gotten to a point that a number of terms can be used to describe the same aspect when speaking about composition data.</w:t>
       </w:r>
     </w:p>
     <w:p>
@@ -1085,6 +1708,18 @@
         <w:pStyle w:val="BodyText"/>
       </w:pPr>
       <w:r>
+        <w:rPr>
+          <w:bCs/>
+          <w:b/>
+        </w:rPr>
+        <w:t xml:space="preserve">Response: we have made this correction in the revision.</w:t>
+      </w:r>
+    </w:p>
+    <w:p>
+      <w:pPr>
+        <w:pStyle w:val="BodyText"/>
+      </w:pPr>
+      <w:r>
         <w:t xml:space="preserve">Line 108:</w:t>
       </w:r>
       <w:r>
@@ -1111,6 +1746,18 @@
         <w:pStyle w:val="BodyText"/>
       </w:pPr>
       <w:r>
+        <w:rPr>
+          <w:bCs/>
+          <w:b/>
+        </w:rPr>
+        <w:t xml:space="preserve">Response: We have included other citations at the end of this statement in the revision.</w:t>
+      </w:r>
+    </w:p>
+    <w:p>
+      <w:pPr>
+        <w:pStyle w:val="BodyText"/>
+      </w:pPr>
+      <w:r>
         <w:t xml:space="preserve">Line 212:</w:t>
       </w:r>
       <w:r>
@@ -1141,7 +1788,7 @@
           <w:bCs/>
           <w:b/>
         </w:rPr>
-        <w:t xml:space="preserve">Response: totally, how to address this…</w:t>
+        <w:t xml:space="preserve">Response: The reviewer makes a really good point here. However, we will note that this confounding is also included in the observations that we make (which can’t be disentangled) and that this would be an additional source of uncertainty that should be taken into account when using these data in SCAA models. This was a primary reason for why we included uncertainty scenarios that only included ageing error or growth variability so that we could investigate these sources of uncertainty independently from each other as well as understand the impacts of including both at the same time.</w:t>
       </w:r>
     </w:p>
     <w:p>
@@ -1179,7 +1826,7 @@
           <w:bCs/>
           <w:b/>
         </w:rPr>
-        <w:t xml:space="preserve">Response: add a table, but note that the realtionship is extremely variable and it wouldn’t be as simple as adjusting nominal sample size and that hte bs should be run for each new year, doesn’t need to be run for the whole time series</w:t>
+        <w:t xml:space="preserve">Response: In the revision we have included relationships between both the number of sampled hauls and nominal sample size. In particular, we fit linear relationships that relate ISS to either the nominal sample size or the number of sampled hauls, with R^2 values to give an indication of the strength of the relationship. In text, we also report the range in median values, as well as coefficients of variation in the median ISS per sampled haul or age sample. We report these statistics in order to show how weak and variable these relationships are. We have also added to the discussion section a recommendation that assessment scientists should perform the bootstrap procedure rather than scale either the hauls or nominal sample size to determine age composition ISS.</w:t>
       </w:r>
     </w:p>
     <w:p>
@@ -1261,7 +1908,91 @@
           <w:bCs/>
           <w:b/>
         </w:rPr>
-        <w:t xml:space="preserve">Response: corrected</w:t>
+        <w:t xml:space="preserve">Response: In the revision we have added</w:t>
+      </w:r>
+      <w:r>
+        <w:rPr>
+          <w:bCs/>
+          <w:b/>
+        </w:rPr>
+        <w:t xml:space="preserve"> </w:t>
+      </w:r>
+      <w:r>
+        <w:rPr>
+          <w:bCs/>
+          <w:b/>
+        </w:rPr>
+        <w:t xml:space="preserve">‘</w:t>
+      </w:r>
+      <w:r>
+        <w:rPr>
+          <w:bCs/>
+          <w:b/>
+        </w:rPr>
+        <w:t xml:space="preserve">R</w:t>
+      </w:r>
+      <w:r>
+        <w:rPr>
+          <w:bCs/>
+          <w:b/>
+        </w:rPr>
+        <w:t xml:space="preserve">’</w:t>
+      </w:r>
+      <w:r>
+        <w:rPr>
+          <w:bCs/>
+          <w:b/>
+        </w:rPr>
+        <w:t xml:space="preserve"> </w:t>
+      </w:r>
+      <w:r>
+        <w:rPr>
+          <w:bCs/>
+          <w:b/>
+        </w:rPr>
+        <w:t xml:space="preserve">before</w:t>
+      </w:r>
+      <w:r>
+        <w:rPr>
+          <w:bCs/>
+          <w:b/>
+        </w:rPr>
+        <w:t xml:space="preserve"> </w:t>
+      </w:r>
+      <w:r>
+        <w:rPr>
+          <w:bCs/>
+          <w:b/>
+        </w:rPr>
+        <w:t xml:space="preserve">‘</w:t>
+      </w:r>
+      <w:r>
+        <w:rPr>
+          <w:bCs/>
+          <w:b/>
+        </w:rPr>
+        <w:t xml:space="preserve">package</w:t>
+      </w:r>
+      <w:r>
+        <w:rPr>
+          <w:bCs/>
+          <w:b/>
+        </w:rPr>
+        <w:t xml:space="preserve">’</w:t>
+      </w:r>
+      <w:r>
+        <w:rPr>
+          <w:bCs/>
+          <w:b/>
+        </w:rPr>
+        <w:t xml:space="preserve"> </w:t>
+      </w:r>
+      <w:r>
+        <w:rPr>
+          <w:bCs/>
+          <w:b/>
+        </w:rPr>
+        <w:t xml:space="preserve">here and are currently working on updating the DESCRIPTION file.</w:t>
       </w:r>
     </w:p>
     <w:p>
@@ -1311,7 +2042,49 @@
           <w:bCs/>
           <w:b/>
         </w:rPr>
-        <w:t xml:space="preserve">Response: corrected</w:t>
+        <w:t xml:space="preserve">Response:</w:t>
+      </w:r>
+      <w:r>
+        <w:rPr>
+          <w:bCs/>
+          <w:b/>
+        </w:rPr>
+        <w:t xml:space="preserve"> </w:t>
+      </w:r>
+      <w:r>
+        <w:rPr>
+          <w:bCs/>
+          <w:b/>
+        </w:rPr>
+        <w:t xml:space="preserve">‘</w:t>
+      </w:r>
+      <w:r>
+        <w:rPr>
+          <w:bCs/>
+          <w:b/>
+        </w:rPr>
+        <w:t xml:space="preserve">of</w:t>
+      </w:r>
+      <w:r>
+        <w:rPr>
+          <w:bCs/>
+          <w:b/>
+        </w:rPr>
+        <w:t xml:space="preserve">’</w:t>
+      </w:r>
+      <w:r>
+        <w:rPr>
+          <w:bCs/>
+          <w:b/>
+        </w:rPr>
+        <w:t xml:space="preserve"> </w:t>
+      </w:r>
+      <w:r>
+        <w:rPr>
+          <w:bCs/>
+          <w:b/>
+        </w:rPr>
+        <w:t xml:space="preserve">has been inserted here in the revision.</w:t>
       </w:r>
     </w:p>
     <w:p>
@@ -1361,7 +2134,7 @@
           <w:bCs/>
           <w:b/>
         </w:rPr>
-        <w:t xml:space="preserve">Response: corrected</w:t>
+        <w:t xml:space="preserve">Response: This has been corrected in the revision.</w:t>
       </w:r>
     </w:p>
     <w:p>
@@ -1411,7 +2184,7 @@
           <w:bCs/>
           <w:b/>
         </w:rPr>
-        <w:t xml:space="preserve">Response: corrected</w:t>
+        <w:t xml:space="preserve">Response: As noted in previous responses, we hae taken out the ellipses in the revision and have rather included linear model fits.</w:t>
       </w:r>
     </w:p>
     <w:p>
@@ -1431,7 +2204,7 @@
           <w:bCs/>
           <w:b/>
         </w:rPr>
-        <w:t xml:space="preserve">Response: maybe just switch to linear for all</w:t>
+        <w:t xml:space="preserve">Response: We agree with the reviews suggestion here to add linear regression and have done that in the revision.</w:t>
       </w:r>
     </w:p>
     <w:p>
@@ -1446,6 +2219,18 @@
       </w:r>
       <w:r>
         <w:t xml:space="preserve">The reviewers raise several very relevant and important points. Reviewer #2 requests consideration of some broader issues. You should either adopt these or provide reasons why this is not appropriate. I am likely to request a 2nd review of the MS by reviewer #2</w:t>
+      </w:r>
+    </w:p>
+    <w:p>
+      <w:pPr>
+        <w:pStyle w:val="BodyText"/>
+      </w:pPr>
+      <w:r>
+        <w:rPr>
+          <w:bCs/>
+          <w:b/>
+        </w:rPr>
+        <w:t xml:space="preserve">Response: As you’ll see in our responses, we’ve tried to be responsive to all the reviews, particularly to the reviews provided by Reviewer #2. We particularly appreciate Reviewer #2’s comment on alternative approaches, as this led to our development of functions to compute the ISS for conditional age-at-length data, which we feel is an important added feature of the R package and the revision. We feel that we have incorporated all the suggestions, with the exception being providing a table that reports the ISS relationship with the number of hauls or nominal sample size. As we state above, we are reluctant to provide this table because of the lack of a significant relationship between ISS and either hauls or nominal sample size. We would prefer that assessment scientists apply this bootstrap procedure rather than scale the number of hauls or nominal sample size due to the large variability between ISS and these quantities. However, if Reviewer #2 strongly feels that this table would be useful, we’d be happy to include it in the supplementary material section.</w:t>
       </w:r>
     </w:p>
     <w:sectPr/>

</xml_diff>